<commit_message>
all APIs was  finished
improve api parameter structure  and fixed some bugs
</commit_message>
<xml_diff>
--- a/Document/BingqiangZhou/document/系统分析.docx
+++ b/Document/BingqiangZhou/document/系统分析.docx
@@ -450,13 +450,7 @@
         <w:rPr>
           <w:rFonts w:hint="eastAsia"/>
         </w:rPr>
-        <w:t>进阶知识</w:t>
-      </w:r>
-      <w:r>
-        <w:rPr>
-          <w:rFonts w:hint="eastAsia"/>
-        </w:rPr>
-        <w:t>：</w:t>
+        <w:t>进阶知识：</w:t>
       </w:r>
       <w:r>
         <w:rPr>
@@ -935,6 +929,17 @@
         </w:rPr>
         <w:t>、上传时间</w:t>
       </w:r>
+    </w:p>
+    <w:p/>
+    <w:p>
+      <w:hyperlink r:id="rId7" w:history="1">
+        <w:r>
+          <w:rPr>
+            <w:rStyle w:val="Hyperlink"/>
+          </w:rPr>
+          <w:t>https://blog.csdn.net/wenzhi20102321/article/details/52274976/</w:t>
+        </w:r>
+      </w:hyperlink>
       <w:bookmarkStart w:id="2" w:name="_GoBack"/>
       <w:bookmarkEnd w:id="2"/>
     </w:p>
@@ -1581,6 +1586,29 @@
       <w:ind w:firstLineChars="200" w:firstLine="420"/>
     </w:pPr>
   </w:style>
+  <w:style w:type="character" w:styleId="Hyperlink">
+    <w:name w:val="Hyperlink"/>
+    <w:basedOn w:val="DefaultParagraphFont"/>
+    <w:uiPriority w:val="99"/>
+    <w:unhideWhenUsed/>
+    <w:rsid w:val="00913DAC"/>
+    <w:rPr>
+      <w:color w:val="0000FF" w:themeColor="hyperlink"/>
+      <w:u w:val="single"/>
+    </w:rPr>
+  </w:style>
+  <w:style w:type="character" w:styleId="UnresolvedMention">
+    <w:name w:val="Unresolved Mention"/>
+    <w:basedOn w:val="DefaultParagraphFont"/>
+    <w:uiPriority w:val="99"/>
+    <w:semiHidden/>
+    <w:unhideWhenUsed/>
+    <w:rsid w:val="00913DAC"/>
+    <w:rPr>
+      <w:color w:val="605E5C"/>
+      <w:shd w:val="clear" w:color="auto" w:fill="E1DFDD"/>
+    </w:rPr>
+  </w:style>
 </w:styles>
 </file>
 

</xml_diff>